<commit_message>
devolutions-jet: update JET protocol specification
</commit_message>
<xml_diff>
--- a/jet-proto/spec/JET_Proto.docx
+++ b/jet-proto/spec/JET_Proto.docx
@@ -126,10 +126,10 @@
         <w:tblLook w:val="01E0" w:firstRow="1" w:lastRow="1" w:firstColumn="1" w:lastColumn="1" w:noHBand="0" w:noVBand="0"/>
       </w:tblPr>
       <w:tblGrid>
-        <w:gridCol w:w="2758"/>
-        <w:gridCol w:w="1843"/>
-        <w:gridCol w:w="2566"/>
-        <w:gridCol w:w="1833"/>
+        <w:gridCol w:w="2709"/>
+        <w:gridCol w:w="1811"/>
+        <w:gridCol w:w="2520"/>
+        <w:gridCol w:w="1960"/>
       </w:tblGrid>
       <w:tr>
         <w:trPr>
@@ -297,6 +297,60 @@
           </w:p>
         </w:tc>
       </w:tr>
+      <w:tr>
+        <w:tc>
+          <w:tcPr>
+            <w:tcW w:w="0" w:type="auto"/>
+          </w:tcPr>
+          <w:p>
+            <w:pPr>
+              <w:pStyle w:val="TableBodyText"/>
+            </w:pPr>
+            <w:r>
+              <w:t>Marc-André Moreau</w:t>
+            </w:r>
+          </w:p>
+        </w:tc>
+        <w:tc>
+          <w:tcPr>
+            <w:tcW w:w="0" w:type="auto"/>
+          </w:tcPr>
+          <w:p>
+            <w:pPr>
+              <w:pStyle w:val="TableBodyText"/>
+            </w:pPr>
+            <w:r>
+              <w:t>07/14/2019</w:t>
+            </w:r>
+          </w:p>
+        </w:tc>
+        <w:tc>
+          <w:tcPr>
+            <w:tcW w:w="0" w:type="auto"/>
+          </w:tcPr>
+          <w:p>
+            <w:pPr>
+              <w:pStyle w:val="TableBodyText"/>
+            </w:pPr>
+            <w:r>
+              <w:t>0.2</w:t>
+            </w:r>
+          </w:p>
+        </w:tc>
+        <w:tc>
+          <w:tcPr>
+            <w:tcW w:w="0" w:type="auto"/>
+          </w:tcPr>
+          <w:p>
+            <w:pPr>
+              <w:pStyle w:val="TableBodyText"/>
+            </w:pPr>
+            <w:r>
+              <w:t>Major update</w:t>
+            </w:r>
+          </w:p>
+        </w:tc>
+      </w:tr>
     </w:tbl>
     <w:p>
       <w:pPr>
@@ -317,8 +371,6 @@
         <w:t>Contents</w:t>
       </w:r>
     </w:p>
-    <w:bookmarkStart w:id="0" w:name="_GoBack"/>
-    <w:bookmarkEnd w:id="0"/>
     <w:p>
       <w:pPr>
         <w:pStyle w:val="TOC1"/>
@@ -1728,16 +1780,16 @@
       <w:pPr>
         <w:pStyle w:val="Heading1"/>
       </w:pPr>
-      <w:bookmarkStart w:id="1" w:name="_Introduction"/>
-      <w:bookmarkStart w:id="2" w:name="_IDATTYRIDAUTYR"/>
-      <w:bookmarkStart w:id="3" w:name="_Toc528929447"/>
-      <w:bookmarkEnd w:id="1"/>
+      <w:bookmarkStart w:id="0" w:name="_Introduction"/>
+      <w:bookmarkStart w:id="1" w:name="_IDATTYRIDAUTYR"/>
+      <w:bookmarkStart w:id="2" w:name="_Toc528929447"/>
+      <w:bookmarkEnd w:id="0"/>
       <w:r>
         <w:lastRenderedPageBreak/>
         <w:t>Introduction</w:t>
       </w:r>
+      <w:bookmarkEnd w:id="1"/>
       <w:bookmarkEnd w:id="2"/>
-      <w:bookmarkEnd w:id="3"/>
     </w:p>
     <w:p>
       <w:pPr>
@@ -1757,94 +1809,94 @@
       <w:pPr>
         <w:pStyle w:val="Heading2"/>
       </w:pPr>
-      <w:bookmarkStart w:id="4" w:name="_IDAKXYRIDALXYR"/>
-      <w:bookmarkStart w:id="5" w:name="_Toc528929448"/>
+      <w:bookmarkStart w:id="3" w:name="_IDAKXYRIDALXYR"/>
+      <w:bookmarkStart w:id="4" w:name="_Toc528929448"/>
       <w:r>
         <w:t>Glossary</w:t>
       </w:r>
+      <w:bookmarkEnd w:id="3"/>
       <w:bookmarkEnd w:id="4"/>
+    </w:p>
+    <w:p>
+      <w:r>
+        <w:t>The following terms are specific to this document:</w:t>
+      </w:r>
+    </w:p>
+    <w:p>
+      <w:r>
+        <w:rPr>
+          <w:rStyle w:val="Boldfaceundefineduse"/>
+        </w:rPr>
+        <w:t>MAY, SHOULD, MUST, SHOULD NOT, MUST NOT:</w:t>
+      </w:r>
+      <w:r>
+        <w:t xml:space="preserve"> These terms (in all caps) are used as described in [RFC2119]. All statements of optional behavior use either MAY, SHOULD, or SHOULD NOT.</w:t>
+      </w:r>
+    </w:p>
+    <w:p>
+      <w:pPr>
+        <w:pStyle w:val="Heading2"/>
+      </w:pPr>
+      <w:bookmarkStart w:id="5" w:name="_IDAZZYRIDA0ZYR"/>
+      <w:bookmarkStart w:id="6" w:name="_Toc528929449"/>
+      <w:r>
+        <w:t>References</w:t>
+      </w:r>
       <w:bookmarkEnd w:id="5"/>
-    </w:p>
-    <w:p>
-      <w:r>
-        <w:t>The following terms are specific to this document:</w:t>
-      </w:r>
-    </w:p>
-    <w:p>
-      <w:r>
-        <w:rPr>
-          <w:rStyle w:val="Boldfaceundefineduse"/>
-        </w:rPr>
-        <w:t>MAY, SHOULD, MUST, SHOULD NOT, MUST NOT:</w:t>
-      </w:r>
-      <w:r>
-        <w:t xml:space="preserve"> These terms (in all caps) are used as described in [RFC2119]. All statements of optional behavior use either MAY, SHOULD, or SHOULD NOT.</w:t>
+      <w:bookmarkEnd w:id="6"/>
+    </w:p>
+    <w:p>
+      <w:pPr>
+        <w:pStyle w:val="Heading3"/>
+      </w:pPr>
+      <w:bookmarkStart w:id="7" w:name="_IDAV0YRIDAW0YR"/>
+      <w:bookmarkStart w:id="8" w:name="_Toc528929450"/>
+      <w:r>
+        <w:t>Normative References</w:t>
+      </w:r>
+      <w:bookmarkEnd w:id="7"/>
+      <w:bookmarkEnd w:id="8"/>
+    </w:p>
+    <w:p>
+      <w:r>
+        <w:t xml:space="preserve"> </w:t>
+      </w:r>
+      <w:r>
+        <w:t xml:space="preserve">[RFC2119] </w:t>
+      </w:r>
+      <w:proofErr w:type="spellStart"/>
+      <w:r>
+        <w:t>Bradner</w:t>
+      </w:r>
+      <w:proofErr w:type="spellEnd"/>
+      <w:r>
+        <w:t xml:space="preserve">, S., "Key words for use in RFCs to Indicate Requirement Levels", BCP 14, RFC 2119, March 1997, </w:t>
+      </w:r>
+      <w:hyperlink r:id="rId12" w:history="1">
+        <w:r>
+          <w:rPr>
+            <w:rStyle w:val="Link"/>
+          </w:rPr>
+          <w:t>http://www.ietf.org/rfc/rfc2119.txt</w:t>
+        </w:r>
+      </w:hyperlink>
+      <w:r>
+        <w:t>.</w:t>
       </w:r>
     </w:p>
     <w:p>
       <w:pPr>
         <w:pStyle w:val="Heading2"/>
       </w:pPr>
-      <w:bookmarkStart w:id="6" w:name="_IDAZZYRIDA0ZYR"/>
-      <w:bookmarkStart w:id="7" w:name="_Toc528929449"/>
-      <w:r>
-        <w:t>References</w:t>
-      </w:r>
-      <w:bookmarkEnd w:id="6"/>
-      <w:bookmarkEnd w:id="7"/>
-    </w:p>
-    <w:p>
-      <w:pPr>
-        <w:pStyle w:val="Heading3"/>
-      </w:pPr>
-      <w:bookmarkStart w:id="8" w:name="_IDAV0YRIDAW0YR"/>
-      <w:bookmarkStart w:id="9" w:name="_Toc528929450"/>
-      <w:r>
-        <w:t>Normative References</w:t>
-      </w:r>
-      <w:bookmarkEnd w:id="8"/>
+      <w:bookmarkStart w:id="9" w:name="_Overview"/>
+      <w:bookmarkStart w:id="10" w:name="_IDAX5YRIDAY5YR"/>
+      <w:bookmarkStart w:id="11" w:name="_Toc528929451"/>
       <w:bookmarkEnd w:id="9"/>
-    </w:p>
-    <w:p>
-      <w:r>
-        <w:t xml:space="preserve"> </w:t>
-      </w:r>
-      <w:r>
-        <w:t xml:space="preserve">[RFC2119] </w:t>
-      </w:r>
-      <w:proofErr w:type="spellStart"/>
-      <w:r>
-        <w:t>Bradner</w:t>
-      </w:r>
-      <w:proofErr w:type="spellEnd"/>
-      <w:r>
-        <w:t xml:space="preserve">, S., "Key words for use in RFCs to Indicate Requirement Levels", BCP 14, RFC 2119, March 1997, </w:t>
-      </w:r>
-      <w:hyperlink r:id="rId12" w:history="1">
-        <w:r>
-          <w:rPr>
-            <w:rStyle w:val="Link"/>
-          </w:rPr>
-          <w:t>http://www.ietf.org/rfc/rfc2119.txt</w:t>
-        </w:r>
-      </w:hyperlink>
-      <w:r>
-        <w:t>.</w:t>
-      </w:r>
-    </w:p>
-    <w:p>
-      <w:pPr>
-        <w:pStyle w:val="Heading2"/>
-      </w:pPr>
-      <w:bookmarkStart w:id="10" w:name="_Overview"/>
-      <w:bookmarkStart w:id="11" w:name="_IDAX5YRIDAY5YR"/>
-      <w:bookmarkStart w:id="12" w:name="_Toc528929451"/>
+      <w:r>
+        <w:t>Overview</w:t>
+      </w:r>
       <w:bookmarkEnd w:id="10"/>
-      <w:r>
-        <w:t>Overview</w:t>
-      </w:r>
       <w:bookmarkEnd w:id="11"/>
-      <w:bookmarkEnd w:id="12"/>
     </w:p>
     <w:p>
       <w:pPr>
@@ -1853,17 +1905,9 @@
           <w:numId w:val="0"/>
         </w:numPr>
       </w:pPr>
-      <w:bookmarkStart w:id="13" w:name="_IDANCZRIDAOCZR"/>
-      <w:r>
-        <w:t xml:space="preserve">The JET protocol bears some similarities with the SOCKS proxy protocol and the routing token packets often used in remote desktop connections for load balancing and session selection. However, </w:t>
-      </w:r>
-      <w:proofErr w:type="gramStart"/>
-      <w:r>
-        <w:t>all of</w:t>
-      </w:r>
-      <w:proofErr w:type="gramEnd"/>
-      <w:r>
-        <w:t xml:space="preserve"> these protocols make connections in a forward manner: the client connects to the proxy, then the proxy connects to the server and then relays the traffic.</w:t>
+      <w:bookmarkStart w:id="12" w:name="_IDANCZRIDAOCZR"/>
+      <w:r>
+        <w:t>The JET protocol bears some similarities with the SOCKS proxy protocol and the routing token packets often used in remote desktop connections for load balancing and session selection. However, all of these protocols make connections in a forward manner: the client connects to the proxy, then the proxy connects to the server and then relays the traffic.</w:t>
       </w:r>
       <w:r>
         <w:t xml:space="preserve"> The JET protocol is designed to relay TCP traffic between a TCP client and server using only outgoing TCP connections.</w:t>
@@ -1873,12 +1917,12 @@
       <w:pPr>
         <w:pStyle w:val="Heading2"/>
       </w:pPr>
-      <w:bookmarkStart w:id="14" w:name="_Toc528929452"/>
+      <w:bookmarkStart w:id="13" w:name="_Toc528929452"/>
       <w:r>
         <w:t>Prerequisites/Preconditions</w:t>
       </w:r>
+      <w:bookmarkEnd w:id="12"/>
       <w:bookmarkEnd w:id="13"/>
-      <w:bookmarkEnd w:id="14"/>
     </w:p>
     <w:p>
       <w:pPr>
@@ -1887,7 +1931,7 @@
           <w:numId w:val="0"/>
         </w:numPr>
       </w:pPr>
-      <w:bookmarkStart w:id="15" w:name="_IDAMDZRIDANDZR"/>
+      <w:bookmarkStart w:id="14" w:name="_IDAMDZRIDANDZR"/>
       <w:r>
         <w:t xml:space="preserve">The </w:t>
       </w:r>
@@ -1911,12 +1955,12 @@
       <w:pPr>
         <w:pStyle w:val="Heading2"/>
       </w:pPr>
-      <w:bookmarkStart w:id="16" w:name="_Toc528929453"/>
+      <w:bookmarkStart w:id="15" w:name="_Toc528929453"/>
       <w:r>
         <w:t>Applicability Statement</w:t>
       </w:r>
+      <w:bookmarkEnd w:id="14"/>
       <w:bookmarkEnd w:id="15"/>
-      <w:bookmarkEnd w:id="16"/>
     </w:p>
     <w:p>
       <w:pPr>
@@ -1925,7 +1969,7 @@
           <w:numId w:val="0"/>
         </w:numPr>
       </w:pPr>
-      <w:bookmarkStart w:id="17" w:name="_IDALEZRIDAMEZR"/>
+      <w:bookmarkStart w:id="16" w:name="_IDALEZRIDAMEZR"/>
       <w:r>
         <w:t xml:space="preserve">The </w:t>
       </w:r>
@@ -1937,49 +1981,52 @@
       <w:pPr>
         <w:pStyle w:val="Heading1"/>
       </w:pPr>
-      <w:bookmarkStart w:id="18" w:name="_IDACKZRIDADKZR"/>
-      <w:bookmarkStart w:id="19" w:name="_Toc528929454"/>
-      <w:bookmarkEnd w:id="17"/>
+      <w:bookmarkStart w:id="17" w:name="_IDACKZRIDADKZR"/>
+      <w:bookmarkStart w:id="18" w:name="_Toc528929454"/>
+      <w:bookmarkEnd w:id="16"/>
       <w:r>
         <w:lastRenderedPageBreak/>
         <w:t>Messages</w:t>
       </w:r>
+      <w:bookmarkEnd w:id="17"/>
       <w:bookmarkEnd w:id="18"/>
+    </w:p>
+    <w:p>
+      <w:pPr>
+        <w:pStyle w:val="Heading2"/>
+      </w:pPr>
+      <w:bookmarkStart w:id="19" w:name="_IDA4KZRIDA5KZR"/>
+      <w:bookmarkStart w:id="20" w:name="_Toc528929455"/>
+      <w:r>
+        <w:t>Transport</w:t>
+      </w:r>
       <w:bookmarkEnd w:id="19"/>
+      <w:bookmarkEnd w:id="20"/>
+    </w:p>
+    <w:p>
+      <w:bookmarkStart w:id="21" w:name="_IDA3LZRIDA4LZR"/>
+      <w:r>
+        <w:t>The JET protocol is designed to provide a simple, efficient way to relay TCP traffic between two nodes that can only perform outgoing TCP connections to the same server, using a rendezvous connection style.</w:t>
+      </w:r>
+      <w:r>
+        <w:t xml:space="preserve"> Alternatively, a JET packet can be sent between a client and server as a way to discover a direct route.</w:t>
+      </w:r>
     </w:p>
     <w:p>
       <w:pPr>
         <w:pStyle w:val="Heading2"/>
       </w:pPr>
-      <w:bookmarkStart w:id="20" w:name="_IDA4KZRIDA5KZR"/>
-      <w:bookmarkStart w:id="21" w:name="_Toc528929455"/>
-      <w:r>
-        <w:t>Transport</w:t>
-      </w:r>
-      <w:bookmarkEnd w:id="20"/>
+      <w:bookmarkStart w:id="22" w:name="_Ref300653250"/>
+      <w:bookmarkStart w:id="23" w:name="_Toc528929456"/>
+      <w:r>
+        <w:t>Message Syntax</w:t>
+      </w:r>
       <w:bookmarkEnd w:id="21"/>
-    </w:p>
-    <w:p>
-      <w:bookmarkStart w:id="22" w:name="_IDA3LZRIDA4LZR"/>
-      <w:r>
-        <w:t>The JET protocol is designed to provide a simple, efficient way to relay TCP traffic between two nodes that can only perform outgoing TCP connections to the same server, using a rendezvous connection style.</w:t>
-      </w:r>
-    </w:p>
-    <w:p>
-      <w:pPr>
-        <w:pStyle w:val="Heading2"/>
-      </w:pPr>
-      <w:bookmarkStart w:id="23" w:name="_Ref300653250"/>
-      <w:bookmarkStart w:id="24" w:name="_Toc528929456"/>
-      <w:r>
-        <w:t>Message Syntax</w:t>
-      </w:r>
       <w:bookmarkEnd w:id="22"/>
       <w:bookmarkEnd w:id="23"/>
-      <w:bookmarkEnd w:id="24"/>
-    </w:p>
-    <w:p>
-      <w:bookmarkStart w:id="25" w:name="_IDAM1ZRIDAN1ZR"/>
+    </w:p>
+    <w:p>
+      <w:bookmarkStart w:id="24" w:name="_IDAM1ZRIDAN1ZR"/>
       <w:r>
         <w:t xml:space="preserve">The following sections specify </w:t>
       </w:r>
@@ -2015,51 +2062,78 @@
       <w:pPr>
         <w:pStyle w:val="Heading3"/>
       </w:pPr>
-      <w:bookmarkStart w:id="26" w:name="_NOW_RPC_NAME"/>
-      <w:bookmarkStart w:id="27" w:name="_COW_RPC_IDENTITY"/>
-      <w:bookmarkStart w:id="28" w:name="_NOW_RPC_PROC_DEF"/>
-      <w:bookmarkStart w:id="29" w:name="_Toc467245846"/>
-      <w:bookmarkStart w:id="30" w:name="_Toc528929457"/>
+      <w:bookmarkStart w:id="25" w:name="_NOW_RPC_NAME"/>
+      <w:bookmarkStart w:id="26" w:name="_COW_RPC_IDENTITY"/>
+      <w:bookmarkStart w:id="27" w:name="_NOW_RPC_PROC_DEF"/>
+      <w:bookmarkStart w:id="28" w:name="_Toc467245846"/>
+      <w:bookmarkStart w:id="29" w:name="_Toc528929457"/>
+      <w:bookmarkEnd w:id="25"/>
       <w:bookmarkEnd w:id="26"/>
       <w:bookmarkEnd w:id="27"/>
+      <w:r>
+        <w:t>Protocol</w:t>
+      </w:r>
+      <w:r>
+        <w:t xml:space="preserve"> Messages</w:t>
+      </w:r>
       <w:bookmarkEnd w:id="28"/>
-      <w:r>
-        <w:t>Protocol</w:t>
-      </w:r>
-      <w:r>
-        <w:t xml:space="preserve"> Messages</w:t>
-      </w:r>
       <w:bookmarkEnd w:id="29"/>
+    </w:p>
+    <w:p>
+      <w:r>
+        <w:t xml:space="preserve">All </w:t>
+      </w:r>
+      <w:r>
+        <w:t xml:space="preserve">JET </w:t>
+      </w:r>
+      <w:r>
+        <w:t xml:space="preserve">binary </w:t>
+      </w:r>
+      <w:r>
+        <w:t>protocol messages</w:t>
+      </w:r>
+      <w:r>
+        <w:t xml:space="preserve"> sen</w:t>
+      </w:r>
+      <w:r>
+        <w:t>t</w:t>
+      </w:r>
+      <w:r>
+        <w:t xml:space="preserve"> over TCP or TLS</w:t>
+      </w:r>
+      <w:r>
+        <w:t xml:space="preserve"> are contained within a JET_PACKET structure</w:t>
+      </w:r>
+      <w:r>
+        <w:t>. The JET WebSocket protoco</w:t>
+      </w:r>
+      <w:r>
+        <w:t xml:space="preserve">l </w:t>
+      </w:r>
+      <w:r>
+        <w:t>makes use of HTTP requests and the WebSocket handshake request path to achieve the same goal.</w:t>
+      </w:r>
+    </w:p>
+    <w:p>
+      <w:pPr>
+        <w:pStyle w:val="Heading4"/>
+      </w:pPr>
+      <w:bookmarkStart w:id="30" w:name="_NOW_RPC_HDR"/>
+      <w:bookmarkStart w:id="31" w:name="_COW_RPC_HDR"/>
+      <w:bookmarkStart w:id="32" w:name="_COW_RPC_ERROR_MSG"/>
+      <w:bookmarkStart w:id="33" w:name="_Toc465177447"/>
+      <w:bookmarkStart w:id="34" w:name="_Toc523128627"/>
+      <w:bookmarkStart w:id="35" w:name="_Toc528929458"/>
+      <w:bookmarkEnd w:id="24"/>
       <w:bookmarkEnd w:id="30"/>
-    </w:p>
-    <w:p>
-      <w:r>
-        <w:t xml:space="preserve">All </w:t>
-      </w:r>
-      <w:r>
-        <w:t>JET protocol messages are contained within a JET_PACKET structure.</w:t>
-      </w:r>
-    </w:p>
-    <w:p>
-      <w:pPr>
-        <w:pStyle w:val="Heading4"/>
-      </w:pPr>
-      <w:bookmarkStart w:id="31" w:name="_NOW_RPC_HDR"/>
-      <w:bookmarkStart w:id="32" w:name="_COW_RPC_HDR"/>
-      <w:bookmarkStart w:id="33" w:name="_COW_RPC_ERROR_MSG"/>
-      <w:bookmarkStart w:id="34" w:name="_Toc465177447"/>
-      <w:bookmarkStart w:id="35" w:name="_Toc523128627"/>
-      <w:bookmarkStart w:id="36" w:name="_Toc528929458"/>
-      <w:bookmarkEnd w:id="25"/>
       <w:bookmarkEnd w:id="31"/>
       <w:bookmarkEnd w:id="32"/>
+      <w:r>
+        <w:t>JET_PACKET</w:t>
+      </w:r>
       <w:bookmarkEnd w:id="33"/>
-      <w:r>
-        <w:t>JET_PACKET</w:t>
-      </w:r>
       <w:bookmarkEnd w:id="34"/>
       <w:bookmarkEnd w:id="35"/>
-      <w:bookmarkEnd w:id="36"/>
     </w:p>
     <w:p>
       <w:r>
@@ -3229,44 +3303,41 @@
         <w:t xml:space="preserve"> byte):</w:t>
       </w:r>
       <w:r>
+        <w:t xml:space="preserve"> This field contains a one-byte mask that MUST be applied to the payload</w:t>
+      </w:r>
+      <w:r>
+        <w:t>.</w:t>
+      </w:r>
+    </w:p>
+    <w:p>
+      <w:r>
+        <w:rPr>
+          <w:b/>
+        </w:rPr>
+        <w:t>payload</w:t>
+      </w:r>
+      <w:r>
+        <w:rPr>
+          <w:b/>
+        </w:rPr>
+        <w:t xml:space="preserve"> (</w:t>
+      </w:r>
+      <w:r>
+        <w:rPr>
+          <w:b/>
+        </w:rPr>
+        <w:t>variable</w:t>
+      </w:r>
+      <w:r>
+        <w:rPr>
+          <w:b/>
+        </w:rPr>
+        <w:t>):</w:t>
+      </w:r>
+      <w:r>
         <w:t xml:space="preserve"> This field </w:t>
       </w:r>
       <w:r>
-        <w:t>contains a one-byte mask that MUST be applied to the payload</w:t>
-      </w:r>
-      <w:r>
-        <w:t>.</w:t>
-      </w:r>
-    </w:p>
-    <w:p>
-      <w:r>
-        <w:rPr>
-          <w:b/>
-        </w:rPr>
-        <w:t>payload</w:t>
-      </w:r>
-      <w:r>
-        <w:rPr>
-          <w:b/>
-        </w:rPr>
-        <w:t xml:space="preserve"> (</w:t>
-      </w:r>
-      <w:r>
-        <w:rPr>
-          <w:b/>
-        </w:rPr>
-        <w:t>variable</w:t>
-      </w:r>
-      <w:r>
-        <w:rPr>
-          <w:b/>
-        </w:rPr>
-        <w:t>):</w:t>
-      </w:r>
-      <w:r>
-        <w:t xml:space="preserve"> This field </w:t>
-      </w:r>
-      <w:r>
         <w:t xml:space="preserve">contains a masked HTTP request or response using the </w:t>
       </w:r>
       <w:r>
@@ -3280,24 +3351,665 @@
       <w:pPr>
         <w:pStyle w:val="Heading3"/>
       </w:pPr>
-      <w:bookmarkStart w:id="37" w:name="_Toc528929459"/>
+      <w:bookmarkStart w:id="36" w:name="_Toc528929459"/>
       <w:r>
         <w:t>Protocol Examples</w:t>
       </w:r>
+      <w:bookmarkEnd w:id="36"/>
+    </w:p>
+    <w:p>
+      <w:r>
+        <w:t xml:space="preserve">Here is a sample TCP connection established using the JET protocol. </w:t>
+      </w:r>
+      <w:r>
+        <w:t>To avoid interference from proxies, an 8-byte binary header is used to encapsulate HTTP requests and responses. The payload is masked using the value from the mask field.</w:t>
+      </w:r>
+    </w:p>
+    <w:p>
+      <w:pPr>
+        <w:pStyle w:val="Heading4"/>
+      </w:pPr>
+      <w:r>
+        <w:lastRenderedPageBreak/>
+        <w:t>REST API</w:t>
+      </w:r>
+    </w:p>
+    <w:p>
+      <w:r>
+        <w:t>The REST API is used to create Jet associations and optionally enforce authentication. It is optional for the JET binary protocol, but it is required for the JET WebSocket protocol.</w:t>
+      </w:r>
+    </w:p>
+    <w:p>
+      <w:pPr>
+        <w:pStyle w:val="Heading5"/>
+      </w:pPr>
+      <w:r>
+        <w:t>Jet Association Creation</w:t>
+      </w:r>
+    </w:p>
+    <w:p>
+      <w:pPr>
+        <w:numPr>
+          <w:ilvl w:val="0"/>
+          <w:numId w:val="0"/>
+        </w:numPr>
+      </w:pPr>
+      <w:r>
+        <w:t>The JET WebSocket protocol requires that the association be created with an HTTP request/response. While this call could be made by a backend server, it is recommended to make the call from endpoint that will act as a server, such that DNS load balancing can be implemented properly by selecting the closest Jet instance.</w:t>
+      </w:r>
+    </w:p>
+    <w:p>
+      <w:pPr>
+        <w:numPr>
+          <w:ilvl w:val="0"/>
+          <w:numId w:val="0"/>
+        </w:numPr>
+      </w:pPr>
+      <w:r>
+        <w:t>The usage of an API key or authentication for this API endpoint is recommended but not required.</w:t>
+      </w:r>
+    </w:p>
+    <w:p>
+      <w:r>
+        <w:t>&gt;&gt; Request:</w:t>
+      </w:r>
+    </w:p>
+    <w:p>
+      <w:r>
+        <w:t>GET /jet/create HTTP/1.1</w:t>
+      </w:r>
+    </w:p>
+    <w:p>
+      <w:r>
+        <w:t>Host: jet.wayk.net</w:t>
+      </w:r>
+    </w:p>
+    <w:p>
+      <w:r>
+        <w:t>Jet-Version: 1</w:t>
+      </w:r>
+    </w:p>
+    <w:p/>
+    <w:p>
+      <w:r>
+        <w:t>&lt;&lt; Response:</w:t>
+      </w:r>
+    </w:p>
+    <w:p>
+      <w:r>
+        <w:t>HTTP/1.1 200 OK</w:t>
+      </w:r>
+    </w:p>
+    <w:p>
+      <w:r>
+        <w:t>Jet-Association: e6ec698c-5793-4c63-af79-bd644ccf022f</w:t>
+      </w:r>
+    </w:p>
+    <w:p>
+      <w:r>
+        <w:t>Jet-Version: 1</w:t>
+      </w:r>
+    </w:p>
+    <w:p>
+      <w:pPr>
+        <w:numPr>
+          <w:ilvl w:val="0"/>
+          <w:numId w:val="0"/>
+        </w:numPr>
+      </w:pPr>
+      <w:r>
+        <w:t>{</w:t>
+      </w:r>
+    </w:p>
+    <w:p>
+      <w:pPr>
+        <w:numPr>
+          <w:ilvl w:val="0"/>
+          <w:numId w:val="0"/>
+        </w:numPr>
+      </w:pPr>
+      <w:r>
+        <w:t xml:space="preserve">  "s": "ok",</w:t>
+      </w:r>
+    </w:p>
+    <w:p>
+      <w:pPr>
+        <w:numPr>
+          <w:ilvl w:val="0"/>
+          <w:numId w:val="0"/>
+        </w:numPr>
+      </w:pPr>
+      <w:r>
+        <w:t xml:space="preserve">  "v": {</w:t>
+      </w:r>
+    </w:p>
+    <w:p>
+      <w:pPr>
+        <w:numPr>
+          <w:ilvl w:val="0"/>
+          <w:numId w:val="0"/>
+        </w:numPr>
+      </w:pPr>
+      <w:r>
+        <w:t xml:space="preserve">    "</w:t>
+      </w:r>
+      <w:proofErr w:type="spellStart"/>
+      <w:r>
+        <w:t>iceServers</w:t>
+      </w:r>
+      <w:proofErr w:type="spellEnd"/>
+      <w:r>
+        <w:t>": [</w:t>
+      </w:r>
+    </w:p>
+    <w:p>
+      <w:pPr>
+        <w:numPr>
+          <w:ilvl w:val="0"/>
+          <w:numId w:val="0"/>
+        </w:numPr>
+      </w:pPr>
+      <w:r>
+        <w:t xml:space="preserve">      </w:t>
+      </w:r>
+      <w:proofErr w:type="gramStart"/>
+      <w:r>
+        <w:t>{ "</w:t>
+      </w:r>
+      <w:proofErr w:type="spellStart"/>
+      <w:proofErr w:type="gramEnd"/>
+      <w:r>
+        <w:t>url</w:t>
+      </w:r>
+      <w:proofErr w:type="spellEnd"/>
+      <w:r>
+        <w:t>": "stun:stun.wayk.net" },</w:t>
+      </w:r>
+    </w:p>
+    <w:p>
+      <w:pPr>
+        <w:numPr>
+          <w:ilvl w:val="0"/>
+          <w:numId w:val="0"/>
+        </w:numPr>
+        <w:rPr>
+          <w:lang w:val="fr-FR"/>
+        </w:rPr>
+      </w:pPr>
+      <w:r>
+        <w:rPr>
+          <w:lang w:val="fr-FR"/>
+        </w:rPr>
+        <w:t xml:space="preserve">      </w:t>
+      </w:r>
+      <w:proofErr w:type="gramStart"/>
+      <w:r>
+        <w:rPr>
+          <w:lang w:val="fr-FR"/>
+        </w:rPr>
+        <w:t>{ "</w:t>
+      </w:r>
+      <w:proofErr w:type="gramEnd"/>
+      <w:r>
+        <w:rPr>
+          <w:lang w:val="fr-FR"/>
+        </w:rPr>
+        <w:t>url": "jet:jet</w:t>
+      </w:r>
+      <w:r>
+        <w:rPr>
+          <w:lang w:val="fr-FR"/>
+        </w:rPr>
+        <w:t>101</w:t>
+      </w:r>
+      <w:r>
+        <w:rPr>
+          <w:lang w:val="fr-FR"/>
+        </w:rPr>
+        <w:t>.wayk.net:8080?transport=</w:t>
+      </w:r>
+      <w:proofErr w:type="spellStart"/>
+      <w:r>
+        <w:rPr>
+          <w:lang w:val="fr-FR"/>
+        </w:rPr>
+        <w:t>tcp</w:t>
+      </w:r>
+      <w:proofErr w:type="spellEnd"/>
+      <w:r>
+        <w:rPr>
+          <w:lang w:val="fr-FR"/>
+        </w:rPr>
+        <w:t>" }</w:t>
+      </w:r>
+      <w:r>
+        <w:rPr>
+          <w:lang w:val="fr-FR"/>
+        </w:rPr>
+        <w:t>,</w:t>
+      </w:r>
+    </w:p>
+    <w:p>
+      <w:pPr>
+        <w:numPr>
+          <w:ilvl w:val="0"/>
+          <w:numId w:val="0"/>
+        </w:numPr>
+        <w:rPr>
+          <w:lang w:val="fr-FR"/>
+        </w:rPr>
+      </w:pPr>
+      <w:r>
+        <w:rPr>
+          <w:lang w:val="fr-FR"/>
+        </w:rPr>
+        <w:t xml:space="preserve">      </w:t>
+      </w:r>
+      <w:proofErr w:type="gramStart"/>
+      <w:r>
+        <w:rPr>
+          <w:lang w:val="fr-FR"/>
+        </w:rPr>
+        <w:t>{ "</w:t>
+      </w:r>
+      <w:proofErr w:type="gramEnd"/>
+      <w:r>
+        <w:rPr>
+          <w:lang w:val="fr-FR"/>
+        </w:rPr>
+        <w:t>url": "jet:jet</w:t>
+      </w:r>
+      <w:r>
+        <w:rPr>
+          <w:lang w:val="fr-FR"/>
+        </w:rPr>
+        <w:t>101</w:t>
+      </w:r>
+      <w:r>
+        <w:rPr>
+          <w:lang w:val="fr-FR"/>
+        </w:rPr>
+        <w:t>.wayk.net:</w:t>
+      </w:r>
+      <w:r>
+        <w:rPr>
+          <w:lang w:val="fr-FR"/>
+        </w:rPr>
+        <w:t>443</w:t>
+      </w:r>
+      <w:r>
+        <w:rPr>
+          <w:lang w:val="fr-FR"/>
+        </w:rPr>
+        <w:t>?transport=</w:t>
+      </w:r>
+      <w:proofErr w:type="spellStart"/>
+      <w:r>
+        <w:rPr>
+          <w:lang w:val="fr-FR"/>
+        </w:rPr>
+        <w:t>t</w:t>
+      </w:r>
+      <w:r>
+        <w:rPr>
+          <w:lang w:val="fr-FR"/>
+        </w:rPr>
+        <w:t>ls</w:t>
+      </w:r>
+      <w:proofErr w:type="spellEnd"/>
+      <w:r>
+        <w:rPr>
+          <w:lang w:val="fr-FR"/>
+        </w:rPr>
+        <w:t>" }</w:t>
+      </w:r>
+      <w:r>
+        <w:rPr>
+          <w:lang w:val="fr-FR"/>
+        </w:rPr>
+        <w:t>,</w:t>
+      </w:r>
+    </w:p>
+    <w:p>
+      <w:pPr>
+        <w:numPr>
+          <w:ilvl w:val="0"/>
+          <w:numId w:val="0"/>
+        </w:numPr>
+        <w:rPr>
+          <w:lang w:val="fr-FR"/>
+        </w:rPr>
+      </w:pPr>
+      <w:r>
+        <w:rPr>
+          <w:lang w:val="fr-FR"/>
+        </w:rPr>
+        <w:t xml:space="preserve">      </w:t>
+      </w:r>
+      <w:proofErr w:type="gramStart"/>
+      <w:r>
+        <w:rPr>
+          <w:lang w:val="fr-FR"/>
+        </w:rPr>
+        <w:t>{ "</w:t>
+      </w:r>
+      <w:proofErr w:type="gramEnd"/>
+      <w:r>
+        <w:rPr>
+          <w:lang w:val="fr-FR"/>
+        </w:rPr>
+        <w:t>url": "jet:jet</w:t>
+      </w:r>
+      <w:r>
+        <w:rPr>
+          <w:lang w:val="fr-FR"/>
+        </w:rPr>
+        <w:t>101</w:t>
+      </w:r>
+      <w:r>
+        <w:rPr>
+          <w:lang w:val="fr-FR"/>
+        </w:rPr>
+        <w:t>.wayk.net?transport=</w:t>
+      </w:r>
+      <w:proofErr w:type="spellStart"/>
+      <w:r>
+        <w:rPr>
+          <w:lang w:val="fr-FR"/>
+        </w:rPr>
+        <w:t>wss</w:t>
+      </w:r>
+      <w:proofErr w:type="spellEnd"/>
+      <w:r>
+        <w:rPr>
+          <w:lang w:val="fr-FR"/>
+        </w:rPr>
+        <w:t>" }</w:t>
+      </w:r>
+    </w:p>
+    <w:p>
+      <w:pPr>
+        <w:numPr>
+          <w:ilvl w:val="0"/>
+          <w:numId w:val="0"/>
+        </w:numPr>
+      </w:pPr>
+      <w:r>
+        <w:rPr>
+          <w:lang w:val="fr-FR"/>
+        </w:rPr>
+        <w:t xml:space="preserve">    </w:t>
+      </w:r>
+      <w:r>
+        <w:t>]</w:t>
+      </w:r>
+    </w:p>
+    <w:p>
+      <w:pPr>
+        <w:numPr>
+          <w:ilvl w:val="0"/>
+          <w:numId w:val="0"/>
+        </w:numPr>
+      </w:pPr>
+      <w:r>
+        <w:t xml:space="preserve">  }</w:t>
+      </w:r>
+    </w:p>
+    <w:p>
+      <w:pPr>
+        <w:numPr>
+          <w:ilvl w:val="0"/>
+          <w:numId w:val="0"/>
+        </w:numPr>
+      </w:pPr>
+      <w:r>
+        <w:t>}</w:t>
+      </w:r>
+    </w:p>
+    <w:p>
+      <w:pPr>
+        <w:numPr>
+          <w:ilvl w:val="0"/>
+          <w:numId w:val="0"/>
+        </w:numPr>
+      </w:pPr>
+      <w:bookmarkStart w:id="37" w:name="_GoBack"/>
       <w:bookmarkEnd w:id="37"/>
     </w:p>
     <w:p>
-      <w:r>
-        <w:t xml:space="preserve">Here is a sample TCP connection established using the JET protocol. </w:t>
-      </w:r>
-      <w:r>
-        <w:t>To avoid interference from proxies, an 8-byte binary header is used to encapsulate HTTP requests and responses. The payload is masked using the value from the mask field.</w:t>
+      <w:pPr>
+        <w:pStyle w:val="Heading5"/>
+      </w:pPr>
+      <w:r>
+        <w:t>Jet Candidate Format</w:t>
+      </w:r>
+    </w:p>
+    <w:p>
+      <w:r>
+        <w:t>A JET candidate is a URL representing a possible route that can be used for a connection.</w:t>
+      </w:r>
+    </w:p>
+    <w:p>
+      <w:r>
+        <w:lastRenderedPageBreak/>
+        <w:t>If no scheme is specified, the “</w:t>
+      </w:r>
+      <w:proofErr w:type="spellStart"/>
+      <w:r>
+        <w:t>tcp</w:t>
+      </w:r>
+      <w:proofErr w:type="spellEnd"/>
+      <w:r>
+        <w:t xml:space="preserve">://” scheme should be </w:t>
+      </w:r>
+      <w:r>
+        <w:t xml:space="preserve">used. The default port can only be omitted for ws:// (80) and wss:// (443) schemes, otherwise it must be included </w:t>
+      </w:r>
+      <w:r>
+        <w:t>in the URL.</w:t>
+      </w:r>
+    </w:p>
+    <w:p>
+      <w:r>
+        <w:rPr>
+          <w:lang w:val="fr-CA"/>
+        </w:rPr>
+        <w:t>tcp://</w:t>
+      </w:r>
+      <w:r>
+        <w:rPr>
+          <w:lang w:val="fr-CA"/>
+        </w:rPr>
+        <w:t>jet</w:t>
+      </w:r>
+      <w:r>
+        <w:rPr>
+          <w:lang w:val="fr-CA"/>
+        </w:rPr>
+        <w:t>101</w:t>
+      </w:r>
+      <w:r>
+        <w:rPr>
+          <w:lang w:val="fr-CA"/>
+        </w:rPr>
+        <w:t>.wayk.net:</w:t>
+      </w:r>
+      <w:r>
+        <w:rPr>
+          <w:lang w:val="fr-CA"/>
+        </w:rPr>
+        <w:t>8080</w:t>
+      </w:r>
+    </w:p>
+    <w:p>
+      <w:r>
+        <w:rPr>
+          <w:lang w:val="en-CA"/>
+        </w:rPr>
+        <w:t xml:space="preserve">A TCP candidate using the </w:t>
+      </w:r>
+      <w:r>
+        <w:rPr>
+          <w:lang w:val="en-CA"/>
+        </w:rPr>
+        <w:t>JET binary protocol. This candidate is compatible with end-to-end TLS usage, where the JET exchange occurs prior to the TLS handshake.</w:t>
+      </w:r>
+    </w:p>
+    <w:p>
+      <w:r>
+        <w:rPr>
+          <w:lang w:val="fr-CA"/>
+        </w:rPr>
+        <w:t>tls://</w:t>
+      </w:r>
+      <w:r>
+        <w:rPr>
+          <w:lang w:val="fr-CA"/>
+        </w:rPr>
+        <w:t>jet</w:t>
+      </w:r>
+      <w:r>
+        <w:rPr>
+          <w:lang w:val="fr-CA"/>
+        </w:rPr>
+        <w:t>101</w:t>
+      </w:r>
+      <w:r>
+        <w:rPr>
+          <w:lang w:val="fr-CA"/>
+        </w:rPr>
+        <w:t>.wayk.net:</w:t>
+      </w:r>
+      <w:r>
+        <w:rPr>
+          <w:lang w:val="fr-CA"/>
+        </w:rPr>
+        <w:t>4343</w:t>
+      </w:r>
+    </w:p>
+    <w:p>
+      <w:r>
+        <w:rPr>
+          <w:lang w:val="en-CA"/>
+        </w:rPr>
+        <w:t xml:space="preserve">A TLS candidate using the JET binary </w:t>
+      </w:r>
+      <w:r>
+        <w:rPr>
+          <w:lang w:val="en-CA"/>
+        </w:rPr>
+        <w:t>protocol. This candidate is not compatible with end-to-end TLS because the TLS handshake is performed with the Jet relay, followed by the JET exchange over TLS.</w:t>
+      </w:r>
+    </w:p>
+    <w:p>
+      <w:r>
+        <w:rPr>
+          <w:lang w:val="fr-CA"/>
+        </w:rPr>
+        <w:t>ws://</w:t>
+      </w:r>
+      <w:r>
+        <w:rPr>
+          <w:lang w:val="fr-CA"/>
+        </w:rPr>
+        <w:t>jet</w:t>
+      </w:r>
+      <w:r>
+        <w:rPr>
+          <w:lang w:val="fr-CA"/>
+        </w:rPr>
+        <w:t>101</w:t>
+      </w:r>
+      <w:r>
+        <w:rPr>
+          <w:lang w:val="fr-CA"/>
+        </w:rPr>
+        <w:t>.wayk.net:</w:t>
+      </w:r>
+      <w:r>
+        <w:rPr>
+          <w:lang w:val="fr-CA"/>
+        </w:rPr>
+        <w:t>8080</w:t>
+      </w:r>
+    </w:p>
+    <w:p>
+      <w:r>
+        <w:rPr>
+          <w:lang w:val="en-CA"/>
+        </w:rPr>
+        <w:t>A WebSocket candidate without TLS.</w:t>
+      </w:r>
+      <w:r>
+        <w:rPr>
+          <w:lang w:val="en-CA"/>
+        </w:rPr>
+        <w:t xml:space="preserve"> The WebSocket handshake request path contains the JET parameters.</w:t>
+      </w:r>
+    </w:p>
+    <w:p>
+      <w:r>
+        <w:rPr>
+          <w:lang w:val="fr-CA"/>
+        </w:rPr>
+        <w:t>wss://</w:t>
+      </w:r>
+      <w:r>
+        <w:rPr>
+          <w:lang w:val="fr-CA"/>
+        </w:rPr>
+        <w:t>jet</w:t>
+      </w:r>
+      <w:r>
+        <w:rPr>
+          <w:lang w:val="fr-CA"/>
+        </w:rPr>
+        <w:t>101</w:t>
+      </w:r>
+      <w:r>
+        <w:rPr>
+          <w:lang w:val="fr-CA"/>
+        </w:rPr>
+        <w:t>.wayk.net:</w:t>
+      </w:r>
+      <w:r>
+        <w:rPr>
+          <w:lang w:val="fr-CA"/>
+        </w:rPr>
+        <w:t>4343</w:t>
+      </w:r>
+    </w:p>
+    <w:p>
+      <w:r>
+        <w:rPr>
+          <w:lang w:val="en-CA"/>
+        </w:rPr>
+        <w:t>A WebSocket candidate with TLS.</w:t>
+      </w:r>
+      <w:r>
+        <w:rPr>
+          <w:lang w:val="en-CA"/>
+        </w:rPr>
+        <w:t xml:space="preserve"> The WebSocket handshake request path contains the JET parameters.</w:t>
       </w:r>
     </w:p>
     <w:p>
       <w:pPr>
         <w:pStyle w:val="Heading4"/>
       </w:pPr>
+      <w:r>
+        <w:t>Binary Protocol</w:t>
+      </w:r>
+    </w:p>
+    <w:p>
+      <w:r>
+        <w:t>The JET binary protocol consists of a single request/response exchange at the beginning of the connection, either over TCP or over TLS. When done over TCP, a TLS handshake can follow. When done over TLS, the TLS handshake must be completed first, with the JET exchange done over TLS.</w:t>
+      </w:r>
+    </w:p>
+    <w:p>
+      <w:pPr>
+        <w:pStyle w:val="Heading5"/>
+      </w:pPr>
       <w:bookmarkStart w:id="38" w:name="_Toc528929460"/>
       <w:r>
         <w:t>TCP Server Accept</w:t>
@@ -3307,7 +4019,101 @@
     <w:p/>
     <w:p>
       <w:r>
+        <w:t>&gt;&gt; Request:</w:t>
+      </w:r>
+    </w:p>
+    <w:p>
+      <w:r>
+        <w:t>GET / HTTP/1.1</w:t>
+      </w:r>
+    </w:p>
+    <w:p>
+      <w:r>
+        <w:t>Host: jet.wayk.net</w:t>
+      </w:r>
+    </w:p>
+    <w:p>
+      <w:r>
+        <w:t>Connection: Keep-Alive</w:t>
+      </w:r>
+    </w:p>
+    <w:p>
+      <w:r>
+        <w:t>Jet-Method: Accept</w:t>
+      </w:r>
+    </w:p>
+    <w:p>
+      <w:r>
+        <w:t>Jet-Version: 1</w:t>
+      </w:r>
+    </w:p>
+    <w:p/>
+    <w:p>
+      <w:r>
+        <w:t>&lt;&lt; Response:</w:t>
+      </w:r>
+    </w:p>
+    <w:p>
+      <w:r>
+        <w:t>HTTP/1.1 200 OK</w:t>
+      </w:r>
+    </w:p>
+    <w:p>
+      <w:r>
+        <w:t>Jet-Association: e6ec698c-5793-4c63-af79-bd644ccf022f</w:t>
+      </w:r>
+    </w:p>
+    <w:p>
+      <w:pPr>
+        <w:rPr>
+          <w:lang w:val="fr-CA"/>
+        </w:rPr>
+      </w:pPr>
+      <w:r>
+        <w:rPr>
+          <w:lang w:val="fr-CA"/>
+        </w:rPr>
+        <w:t>Jet-Instance: jet</w:t>
+      </w:r>
+      <w:r>
+        <w:rPr>
+          <w:lang w:val="fr-CA"/>
+        </w:rPr>
+        <w:t>101</w:t>
+      </w:r>
+      <w:r>
+        <w:rPr>
+          <w:lang w:val="fr-CA"/>
+        </w:rPr>
+        <w:t>.wayk.net:</w:t>
+      </w:r>
+      <w:r>
+        <w:rPr>
+          <w:lang w:val="fr-CA"/>
+        </w:rPr>
+        <w:t>8080</w:t>
+      </w:r>
+    </w:p>
+    <w:p>
+      <w:r>
+        <w:t>Jet-Version: 1</w:t>
+      </w:r>
+    </w:p>
+    <w:p/>
+    <w:p>
+      <w:pPr>
+        <w:pStyle w:val="Heading5"/>
+      </w:pPr>
+      <w:bookmarkStart w:id="39" w:name="_Toc528929461"/>
+      <w:r>
         <w:lastRenderedPageBreak/>
+        <w:t>TCP Client Connect</w:t>
+      </w:r>
+      <w:bookmarkEnd w:id="39"/>
+    </w:p>
+    <w:p/>
+    <w:p>
+      <w:r>
         <w:t>&gt;&gt; Request:</w:t>
       </w:r>
     </w:p>
@@ -3318,7 +4124,13 @@
     </w:p>
     <w:p>
       <w:r>
-        <w:t>Host: jet.wayk.net</w:t>
+        <w:t>Host: jet</w:t>
+      </w:r>
+      <w:r>
+        <w:t>101</w:t>
+      </w:r>
+      <w:r>
+        <w:t>.wayk.net</w:t>
       </w:r>
     </w:p>
     <w:p>
@@ -3328,7 +4140,12 @@
     </w:p>
     <w:p>
       <w:r>
-        <w:t>Jet-Method: Accept</w:t>
+        <w:t>Jet-Method: Connect</w:t>
+      </w:r>
+    </w:p>
+    <w:p>
+      <w:r>
+        <w:t>Jet-Association: e6ec698c-5793-4c63-af79-bd644ccf022f</w:t>
       </w:r>
     </w:p>
     <w:p>
@@ -3349,72 +4166,262 @@
     </w:p>
     <w:p>
       <w:r>
-        <w:t>Jet-Association: e6ec698c-5793-4c63-af79-bd644ccf022f</w:t>
-      </w:r>
-    </w:p>
-    <w:p>
-      <w:pPr>
-        <w:rPr>
-          <w:lang w:val="fr-CA"/>
-        </w:rPr>
-      </w:pPr>
-      <w:r>
-        <w:rPr>
-          <w:lang w:val="fr-CA"/>
-        </w:rPr>
-        <w:t>Jet-Instance: 101.jet.wayk.net:443</w:t>
-      </w:r>
-    </w:p>
-    <w:p>
-      <w:r>
         <w:t>Jet-Version: 1</w:t>
       </w:r>
     </w:p>
+    <w:p>
+      <w:pPr>
+        <w:pStyle w:val="Heading4"/>
+      </w:pPr>
+      <w:r>
+        <w:t>WebSocket Protocol</w:t>
+      </w:r>
+    </w:p>
+    <w:p>
+      <w:r>
+        <w:t xml:space="preserve">The JET WebSocket protocol consists of an HTTP request/response followed by a WebSocket handshake where the JET parameters are all encoded in the </w:t>
+      </w:r>
+      <w:r>
+        <w:t>HTTP request path. The usage of the request path is necessary since it is not possible to add custom HTTP headers to a WebSocket handshake from a browser implementation.</w:t>
+      </w:r>
+    </w:p>
+    <w:p>
+      <w:pPr>
+        <w:pStyle w:val="Heading5"/>
+      </w:pPr>
+      <w:r>
+        <w:t>WebSocket Server Accept</w:t>
+      </w:r>
+    </w:p>
     <w:p/>
     <w:p>
-      <w:pPr>
-        <w:pStyle w:val="Heading4"/>
-      </w:pPr>
-      <w:bookmarkStart w:id="39" w:name="_Toc528929461"/>
-      <w:r>
-        <w:t>TCP Client Connect</w:t>
-      </w:r>
-      <w:bookmarkEnd w:id="39"/>
+      <w:r>
+        <w:t>&gt;&gt; Request:</w:t>
+      </w:r>
+    </w:p>
+    <w:p>
+      <w:pPr>
+        <w:rPr>
+          <w:lang w:val="fr-FR"/>
+        </w:rPr>
+      </w:pPr>
+      <w:r>
+        <w:rPr>
+          <w:lang w:val="fr-FR"/>
+        </w:rPr>
+        <w:t>GET /jet/</w:t>
+      </w:r>
+      <w:proofErr w:type="spellStart"/>
+      <w:r>
+        <w:rPr>
+          <w:lang w:val="fr-FR"/>
+        </w:rPr>
+        <w:t>accept</w:t>
+      </w:r>
+      <w:proofErr w:type="spellEnd"/>
+      <w:r>
+        <w:rPr>
+          <w:lang w:val="fr-FR"/>
+        </w:rPr>
+        <w:t>/&lt;</w:t>
+      </w:r>
+      <w:r>
+        <w:rPr>
+          <w:lang w:val="fr-FR"/>
+        </w:rPr>
+        <w:t>jet-association&gt;</w:t>
+      </w:r>
+      <w:r>
+        <w:rPr>
+          <w:lang w:val="fr-FR"/>
+        </w:rPr>
+        <w:t xml:space="preserve"> HTTP/1.1</w:t>
+      </w:r>
+    </w:p>
+    <w:p>
+      <w:r>
+        <w:t>Host: jet</w:t>
+      </w:r>
+      <w:r>
+        <w:t>101</w:t>
+      </w:r>
+      <w:r>
+        <w:t>.wayk.net</w:t>
+      </w:r>
+    </w:p>
+    <w:p>
+      <w:r>
+        <w:t xml:space="preserve">Upgrade: </w:t>
+      </w:r>
+      <w:proofErr w:type="spellStart"/>
+      <w:r>
+        <w:t>websocket</w:t>
+      </w:r>
+      <w:proofErr w:type="spellEnd"/>
+    </w:p>
+    <w:p>
+      <w:r>
+        <w:t>Connection: Upgrade</w:t>
+      </w:r>
+    </w:p>
+    <w:p>
+      <w:r>
+        <w:t>Sec-WebSocket-Version: 13</w:t>
+      </w:r>
+    </w:p>
+    <w:p>
+      <w:r>
+        <w:t xml:space="preserve">Sec-WebSocket-Key: </w:t>
+      </w:r>
+      <w:r>
+        <w:t>B0mBaSTOZiC2RAkp3ScC8MA/</w:t>
+      </w:r>
+      <w:proofErr w:type="spellStart"/>
+      <w:r>
+        <w:t>gaI</w:t>
+      </w:r>
+      <w:proofErr w:type="spellEnd"/>
+      <w:r>
+        <w:t>=</w:t>
+      </w:r>
     </w:p>
     <w:p/>
     <w:p>
       <w:r>
+        <w:t>&lt;&lt; Response:</w:t>
+      </w:r>
+    </w:p>
+    <w:p>
+      <w:r>
+        <w:t>HTTP/1.1 101 Switching Protocols</w:t>
+      </w:r>
+    </w:p>
+    <w:p>
+      <w:r>
+        <w:t xml:space="preserve">Upgrade: </w:t>
+      </w:r>
+      <w:proofErr w:type="spellStart"/>
+      <w:r>
+        <w:t>websocket</w:t>
+      </w:r>
+      <w:proofErr w:type="spellEnd"/>
+    </w:p>
+    <w:p>
+      <w:r>
+        <w:lastRenderedPageBreak/>
+        <w:t>Connection: Upgrade</w:t>
+      </w:r>
+    </w:p>
+    <w:p>
+      <w:r>
+        <w:t xml:space="preserve">Sec-WebSocket-Accept: </w:t>
+      </w:r>
+      <w:r>
+        <w:t>B0mBaSTOZiC2RAkp3ScC8MA/</w:t>
+      </w:r>
+      <w:proofErr w:type="spellStart"/>
+      <w:r>
+        <w:t>gaI</w:t>
+      </w:r>
+      <w:proofErr w:type="spellEnd"/>
+      <w:r>
+        <w:t>=</w:t>
+      </w:r>
+    </w:p>
+    <w:p>
+      <w:pPr>
+        <w:numPr>
+          <w:ilvl w:val="0"/>
+          <w:numId w:val="0"/>
+        </w:numPr>
+      </w:pPr>
+    </w:p>
+    <w:p>
+      <w:pPr>
+        <w:pStyle w:val="Heading5"/>
+      </w:pPr>
+      <w:r>
+        <w:t>WebSocket Client Connect</w:t>
+      </w:r>
+    </w:p>
+    <w:p/>
+    <w:p>
+      <w:r>
         <w:t>&gt;&gt; Request:</w:t>
       </w:r>
     </w:p>
     <w:p>
-      <w:r>
-        <w:t>GET / HTTP/1.1</w:t>
-      </w:r>
-    </w:p>
-    <w:p>
-      <w:r>
-        <w:t>Host: 101.jet.wayk.net</w:t>
-      </w:r>
-    </w:p>
-    <w:p>
-      <w:r>
-        <w:t>Connection: Keep-Alive</w:t>
-      </w:r>
-    </w:p>
-    <w:p>
-      <w:r>
-        <w:t>Jet-Method: Connect</w:t>
-      </w:r>
-    </w:p>
-    <w:p>
-      <w:r>
-        <w:t>Jet-Association: e6ec698c-5793-4c63-af79-bd644ccf022f</w:t>
-      </w:r>
-    </w:p>
-    <w:p>
-      <w:r>
-        <w:t>Jet-Version: 1</w:t>
+      <w:pPr>
+        <w:rPr>
+          <w:lang w:val="fr-FR"/>
+        </w:rPr>
+      </w:pPr>
+      <w:r>
+        <w:rPr>
+          <w:lang w:val="fr-FR"/>
+        </w:rPr>
+        <w:t>GET /jet/</w:t>
+      </w:r>
+      <w:proofErr w:type="spellStart"/>
+      <w:r>
+        <w:rPr>
+          <w:lang w:val="fr-FR"/>
+        </w:rPr>
+        <w:t>connect</w:t>
+      </w:r>
+      <w:proofErr w:type="spellEnd"/>
+      <w:r>
+        <w:rPr>
+          <w:lang w:val="fr-FR"/>
+        </w:rPr>
+        <w:t>/&lt;jet-association&gt; HTTP/1.1</w:t>
+      </w:r>
+    </w:p>
+    <w:p>
+      <w:r>
+        <w:t>Host: jet</w:t>
+      </w:r>
+      <w:r>
+        <w:t>101</w:t>
+      </w:r>
+      <w:r>
+        <w:t>.wayk.net</w:t>
+      </w:r>
+    </w:p>
+    <w:p>
+      <w:r>
+        <w:t xml:space="preserve">Upgrade: </w:t>
+      </w:r>
+      <w:proofErr w:type="spellStart"/>
+      <w:r>
+        <w:t>websocket</w:t>
+      </w:r>
+      <w:proofErr w:type="spellEnd"/>
+    </w:p>
+    <w:p>
+      <w:r>
+        <w:t>Connection: Upgrade</w:t>
+      </w:r>
+    </w:p>
+    <w:p>
+      <w:r>
+        <w:t>Sec-WebSocket-Version: 13</w:t>
+      </w:r>
+    </w:p>
+    <w:p>
+      <w:r>
+        <w:t xml:space="preserve">Sec-WebSocket-Key: </w:t>
+      </w:r>
+      <w:r>
+        <w:t>B0mBaSTOZiC2RAkp3ScC8MA/</w:t>
+      </w:r>
+      <w:proofErr w:type="spellStart"/>
+      <w:r>
+        <w:t>gaI</w:t>
+      </w:r>
+      <w:proofErr w:type="spellEnd"/>
+      <w:r>
+        <w:t>=</w:t>
       </w:r>
     </w:p>
     <w:p/>
@@ -3425,15 +4432,48 @@
     </w:p>
     <w:p>
       <w:r>
-        <w:t>HTTP/1.1 200 OK</w:t>
-      </w:r>
-    </w:p>
-    <w:p>
-      <w:r>
-        <w:t>Jet-Version: 1</w:t>
-      </w:r>
-    </w:p>
-    <w:p/>
+        <w:t>HTTP/1.1 101 Switching Protocols</w:t>
+      </w:r>
+    </w:p>
+    <w:p>
+      <w:r>
+        <w:t xml:space="preserve">Upgrade: </w:t>
+      </w:r>
+      <w:proofErr w:type="spellStart"/>
+      <w:r>
+        <w:t>websocket</w:t>
+      </w:r>
+      <w:proofErr w:type="spellEnd"/>
+    </w:p>
+    <w:p>
+      <w:r>
+        <w:t>Connection: Upgrade</w:t>
+      </w:r>
+    </w:p>
+    <w:p>
+      <w:r>
+        <w:t xml:space="preserve">Sec-WebSocket-Accept: </w:t>
+      </w:r>
+      <w:r>
+        <w:t>B0mBaSTOZiC2RAkp3ScC8MA/</w:t>
+      </w:r>
+      <w:proofErr w:type="spellStart"/>
+      <w:r>
+        <w:t>gaI</w:t>
+      </w:r>
+      <w:proofErr w:type="spellEnd"/>
+      <w:r>
+        <w:t>=</w:t>
+      </w:r>
+    </w:p>
+    <w:p>
+      <w:pPr>
+        <w:numPr>
+          <w:ilvl w:val="0"/>
+          <w:numId w:val="0"/>
+        </w:numPr>
+      </w:pPr>
+    </w:p>
     <w:p>
       <w:pPr>
         <w:pStyle w:val="Heading4"/>
@@ -6528,7 +7568,7 @@
     </w:rPrDefault>
     <w:pPrDefault/>
   </w:docDefaults>
-  <w:latentStyles w:defLockedState="0" w:defUIPriority="0" w:defSemiHidden="0" w:defUnhideWhenUsed="0" w:defQFormat="0" w:count="375">
+  <w:latentStyles w:defLockedState="0" w:defUIPriority="0" w:defSemiHidden="0" w:defUnhideWhenUsed="0" w:defQFormat="0" w:count="376">
     <w:lsdException w:name="Normal" w:qFormat="1"/>
     <w:lsdException w:name="heading 1" w:locked="1" w:qFormat="1"/>
     <w:lsdException w:name="heading 2" w:locked="1" w:qFormat="1"/>
@@ -6894,6 +7934,7 @@
     <w:lsdException w:name="Smart Hyperlink" w:semiHidden="1" w:uiPriority="99" w:unhideWhenUsed="1"/>
     <w:lsdException w:name="Hashtag" w:semiHidden="1" w:uiPriority="99" w:unhideWhenUsed="1"/>
     <w:lsdException w:name="Unresolved Mention" w:semiHidden="1" w:uiPriority="99" w:unhideWhenUsed="1"/>
+    <w:lsdException w:name="Smart Link" w:semiHidden="1" w:uiPriority="99" w:unhideWhenUsed="1"/>
   </w:latentStyles>
   <w:style w:type="paragraph" w:default="1" w:styleId="Normal">
     <w:name w:val="Normal"/>
@@ -10447,7 +11488,7 @@
 </file>
 
 <file path=customXml/itemProps4.xml><?xml version="1.0" encoding="utf-8"?>
-<ds:datastoreItem xmlns:ds="http://schemas.openxmlformats.org/officeDocument/2006/customXml" ds:itemID="{D9752094-0A95-419C-A4AA-E874C05CD1BB}">
+<ds:datastoreItem xmlns:ds="http://schemas.openxmlformats.org/officeDocument/2006/customXml" ds:itemID="{13F098BA-F736-624B-9E38-4C1E1F807F27}">
   <ds:schemaRefs>
     <ds:schemaRef ds:uri="http://schemas.openxmlformats.org/officeDocument/2006/bibliography"/>
   </ds:schemaRefs>

</xml_diff>